<commit_message>
removed blank use case
</commit_message>
<xml_diff>
--- a/doc/group3/Mike_Solomon_Use_Cases.docx
+++ b/doc/group3/Mike_Solomon_Use_Cases.docx
@@ -29,6 +29,7 @@
           <w:p>
             <w:pPr>
               <w:pStyle w:val="Heading3"/>
+              <w:outlineLvl w:val="2"/>
               <w:rPr>
                 <w:rStyle w:val="Strong"/>
               </w:rPr>
@@ -136,8 +137,13 @@
           </w:tcPr>
           <w:p>
             <w:r>
-              <w:t>Desired members already have special texting numbers entered into gus</w:t>
-            </w:r>
+              <w:t xml:space="preserve">Desired members already have special texting numbers entered into </w:t>
+            </w:r>
+            <w:proofErr w:type="spellStart"/>
+            <w:r>
+              <w:t>gus</w:t>
+            </w:r>
+            <w:proofErr w:type="spellEnd"/>
           </w:p>
         </w:tc>
       </w:tr>
@@ -222,8 +228,17 @@
                 <w:rStyle w:val="Strong"/>
                 <w:b w:val="0"/>
               </w:rPr>
-              <w:t>Log in to gus</w:t>
-            </w:r>
+              <w:t xml:space="preserve">Log in to </w:t>
+            </w:r>
+            <w:proofErr w:type="spellStart"/>
+            <w:r>
+              <w:rPr>
+                <w:rStyle w:val="Strong"/>
+                <w:b w:val="0"/>
+              </w:rPr>
+              <w:t>gus</w:t>
+            </w:r>
+            <w:proofErr w:type="spellEnd"/>
           </w:p>
           <w:p>
             <w:pPr>
@@ -402,6 +417,7 @@
                 <w:rFonts w:asciiTheme="majorHAnsi" w:hAnsiTheme="majorHAnsi"/>
               </w:rPr>
             </w:pPr>
+            <w:proofErr w:type="spellStart"/>
             <w:r>
               <w:rPr>
                 <w:rStyle w:val="Strong"/>
@@ -409,6 +425,7 @@
               </w:rPr>
               <w:t>Postconditions</w:t>
             </w:r>
+            <w:proofErr w:type="spellEnd"/>
           </w:p>
         </w:tc>
         <w:tc>
@@ -443,6 +460,7 @@
           <w:p>
             <w:pPr>
               <w:pStyle w:val="Heading3"/>
+              <w:outlineLvl w:val="2"/>
               <w:rPr>
                 <w:rStyle w:val="Strong"/>
               </w:rPr>
@@ -547,8 +565,13 @@
           </w:tcPr>
           <w:p>
             <w:r>
-              <w:t>Desired members already have special texting numbers entered into gus</w:t>
-            </w:r>
+              <w:t xml:space="preserve">Desired members already have special texting numbers entered into </w:t>
+            </w:r>
+            <w:proofErr w:type="spellStart"/>
+            <w:r>
+              <w:t>gus</w:t>
+            </w:r>
+            <w:proofErr w:type="spellEnd"/>
           </w:p>
         </w:tc>
       </w:tr>
@@ -626,8 +649,18 @@
                 <w:rFonts w:cstheme="minorHAnsi"/>
                 <w:b w:val="0"/>
               </w:rPr>
-              <w:t>Log in to gus</w:t>
-            </w:r>
+              <w:t xml:space="preserve">Log in to </w:t>
+            </w:r>
+            <w:proofErr w:type="spellStart"/>
+            <w:r>
+              <w:rPr>
+                <w:rStyle w:val="Strong"/>
+                <w:rFonts w:cstheme="minorHAnsi"/>
+                <w:b w:val="0"/>
+              </w:rPr>
+              <w:t>gus</w:t>
+            </w:r>
+            <w:proofErr w:type="spellEnd"/>
           </w:p>
           <w:p>
             <w:pPr>
@@ -824,6 +857,7 @@
                 <w:rFonts w:asciiTheme="majorHAnsi" w:hAnsiTheme="majorHAnsi"/>
               </w:rPr>
             </w:pPr>
+            <w:proofErr w:type="spellStart"/>
             <w:r>
               <w:rPr>
                 <w:rStyle w:val="Strong"/>
@@ -831,6 +865,7 @@
               </w:rPr>
               <w:t>Postconditions</w:t>
             </w:r>
+            <w:proofErr w:type="spellEnd"/>
           </w:p>
         </w:tc>
         <w:tc>
@@ -865,6 +900,7 @@
           <w:p>
             <w:pPr>
               <w:pStyle w:val="Heading3"/>
+              <w:outlineLvl w:val="2"/>
               <w:rPr>
                 <w:rStyle w:val="Strong"/>
               </w:rPr>
@@ -1061,8 +1097,18 @@
                 <w:b w:val="0"/>
               </w:rPr>
               <w:lastRenderedPageBreak/>
-              <w:t>Log in to gus</w:t>
-            </w:r>
+              <w:t xml:space="preserve">Log in to </w:t>
+            </w:r>
+            <w:proofErr w:type="spellStart"/>
+            <w:r>
+              <w:rPr>
+                <w:rStyle w:val="Strong"/>
+                <w:rFonts w:cstheme="minorHAnsi"/>
+                <w:b w:val="0"/>
+              </w:rPr>
+              <w:t>gus</w:t>
+            </w:r>
+            <w:proofErr w:type="spellEnd"/>
           </w:p>
           <w:p>
             <w:pPr>
@@ -1348,6 +1394,7 @@
                 <w:rFonts w:asciiTheme="majorHAnsi" w:hAnsiTheme="majorHAnsi"/>
               </w:rPr>
             </w:pPr>
+            <w:proofErr w:type="spellStart"/>
             <w:r>
               <w:rPr>
                 <w:rStyle w:val="Strong"/>
@@ -1355,6 +1402,7 @@
               </w:rPr>
               <w:t>Postconditions</w:t>
             </w:r>
+            <w:proofErr w:type="spellEnd"/>
           </w:p>
         </w:tc>
         <w:tc>
@@ -1389,6 +1437,7 @@
           <w:p>
             <w:pPr>
               <w:pStyle w:val="Heading3"/>
+              <w:outlineLvl w:val="2"/>
               <w:rPr>
                 <w:rStyle w:val="Strong"/>
               </w:rPr>
@@ -1572,8 +1621,18 @@
                 <w:rFonts w:cstheme="minorHAnsi"/>
                 <w:b w:val="0"/>
               </w:rPr>
-              <w:t>Log in to gus</w:t>
-            </w:r>
+              <w:t xml:space="preserve">Log in to </w:t>
+            </w:r>
+            <w:proofErr w:type="spellStart"/>
+            <w:r>
+              <w:rPr>
+                <w:rStyle w:val="Strong"/>
+                <w:rFonts w:cstheme="minorHAnsi"/>
+                <w:b w:val="0"/>
+              </w:rPr>
+              <w:t>gus</w:t>
+            </w:r>
+            <w:proofErr w:type="spellEnd"/>
           </w:p>
           <w:p>
             <w:pPr>
@@ -1797,6 +1856,7 @@
                 <w:rFonts w:asciiTheme="majorHAnsi" w:hAnsiTheme="majorHAnsi"/>
               </w:rPr>
             </w:pPr>
+            <w:proofErr w:type="spellStart"/>
             <w:r>
               <w:rPr>
                 <w:rStyle w:val="Strong"/>
@@ -1804,6 +1864,7 @@
               </w:rPr>
               <w:t>Postconditions</w:t>
             </w:r>
+            <w:proofErr w:type="spellEnd"/>
           </w:p>
         </w:tc>
         <w:tc>
@@ -1818,249 +1879,6 @@
         </w:tc>
       </w:tr>
     </w:tbl>
-    <w:p/>
-    <w:tbl>
-      <w:tblPr>
-        <w:tblStyle w:val="TableGrid"/>
-        <w:tblW w:w="0" w:type="auto"/>
-        <w:tblLook w:val="04A0"/>
-      </w:tblPr>
-      <w:tblGrid>
-        <w:gridCol w:w="2088"/>
-        <w:gridCol w:w="7488"/>
-      </w:tblGrid>
-      <w:tr>
-        <w:tc>
-          <w:tcPr>
-            <w:tcW w:w="9576" w:type="dxa"/>
-            <w:gridSpan w:val="2"/>
-          </w:tcPr>
-          <w:p>
-            <w:pPr>
-              <w:pStyle w:val="Heading3"/>
-              <w:rPr>
-                <w:rStyle w:val="Strong"/>
-              </w:rPr>
-            </w:pPr>
-            <w:r>
-              <w:rPr>
-                <w:rStyle w:val="Strong"/>
-              </w:rPr>
-              <w:t>[Replace With Event Name]</w:t>
-            </w:r>
-          </w:p>
-        </w:tc>
-      </w:tr>
-      <w:tr>
-        <w:tc>
-          <w:tcPr>
-            <w:tcW w:w="2088" w:type="dxa"/>
-          </w:tcPr>
-          <w:p>
-            <w:pPr>
-              <w:rPr>
-                <w:rStyle w:val="Strong"/>
-                <w:rFonts w:asciiTheme="majorHAnsi" w:hAnsiTheme="majorHAnsi"/>
-              </w:rPr>
-            </w:pPr>
-            <w:r>
-              <w:rPr>
-                <w:rStyle w:val="Strong"/>
-                <w:rFonts w:asciiTheme="majorHAnsi" w:hAnsiTheme="majorHAnsi"/>
-              </w:rPr>
-              <w:t>Actors</w:t>
-            </w:r>
-          </w:p>
-        </w:tc>
-        <w:tc>
-          <w:tcPr>
-            <w:tcW w:w="7488" w:type="dxa"/>
-          </w:tcPr>
-          <w:p/>
-        </w:tc>
-      </w:tr>
-      <w:tr>
-        <w:tc>
-          <w:tcPr>
-            <w:tcW w:w="2088" w:type="dxa"/>
-          </w:tcPr>
-          <w:p>
-            <w:pPr>
-              <w:rPr>
-                <w:rStyle w:val="Strong"/>
-                <w:rFonts w:asciiTheme="majorHAnsi" w:hAnsiTheme="majorHAnsi"/>
-              </w:rPr>
-            </w:pPr>
-            <w:r>
-              <w:rPr>
-                <w:rStyle w:val="Strong"/>
-                <w:rFonts w:asciiTheme="majorHAnsi" w:hAnsiTheme="majorHAnsi"/>
-              </w:rPr>
-              <w:t>Goals</w:t>
-            </w:r>
-          </w:p>
-        </w:tc>
-        <w:tc>
-          <w:tcPr>
-            <w:tcW w:w="7488" w:type="dxa"/>
-          </w:tcPr>
-          <w:p/>
-        </w:tc>
-      </w:tr>
-      <w:tr>
-        <w:tc>
-          <w:tcPr>
-            <w:tcW w:w="2088" w:type="dxa"/>
-          </w:tcPr>
-          <w:p>
-            <w:pPr>
-              <w:rPr>
-                <w:rStyle w:val="Strong"/>
-                <w:rFonts w:asciiTheme="majorHAnsi" w:hAnsiTheme="majorHAnsi"/>
-              </w:rPr>
-            </w:pPr>
-            <w:r>
-              <w:rPr>
-                <w:rStyle w:val="Strong"/>
-                <w:rFonts w:asciiTheme="majorHAnsi" w:hAnsiTheme="majorHAnsi"/>
-              </w:rPr>
-              <w:t>Preconditions</w:t>
-            </w:r>
-          </w:p>
-        </w:tc>
-        <w:tc>
-          <w:tcPr>
-            <w:tcW w:w="7488" w:type="dxa"/>
-          </w:tcPr>
-          <w:p/>
-        </w:tc>
-      </w:tr>
-      <w:tr>
-        <w:tc>
-          <w:tcPr>
-            <w:tcW w:w="2088" w:type="dxa"/>
-          </w:tcPr>
-          <w:p>
-            <w:pPr>
-              <w:rPr>
-                <w:rStyle w:val="Strong"/>
-                <w:rFonts w:asciiTheme="majorHAnsi" w:hAnsiTheme="majorHAnsi"/>
-              </w:rPr>
-            </w:pPr>
-            <w:r>
-              <w:rPr>
-                <w:rStyle w:val="Strong"/>
-                <w:rFonts w:asciiTheme="majorHAnsi" w:hAnsiTheme="majorHAnsi"/>
-              </w:rPr>
-              <w:t>Related Use Cases</w:t>
-            </w:r>
-          </w:p>
-        </w:tc>
-        <w:tc>
-          <w:tcPr>
-            <w:tcW w:w="7488" w:type="dxa"/>
-          </w:tcPr>
-          <w:p/>
-        </w:tc>
-      </w:tr>
-      <w:tr>
-        <w:tc>
-          <w:tcPr>
-            <w:tcW w:w="9576" w:type="dxa"/>
-            <w:gridSpan w:val="2"/>
-          </w:tcPr>
-          <w:p>
-            <w:r>
-              <w:rPr>
-                <w:rStyle w:val="Strong"/>
-                <w:rFonts w:asciiTheme="majorHAnsi" w:hAnsiTheme="majorHAnsi"/>
-              </w:rPr>
-              <w:t>Steps</w:t>
-            </w:r>
-          </w:p>
-        </w:tc>
-      </w:tr>
-      <w:tr>
-        <w:tc>
-          <w:tcPr>
-            <w:tcW w:w="9576" w:type="dxa"/>
-            <w:gridSpan w:val="2"/>
-          </w:tcPr>
-          <w:p>
-            <w:pPr>
-              <w:pStyle w:val="ListParagraph"/>
-              <w:numPr>
-                <w:ilvl w:val="0"/>
-                <w:numId w:val="11"/>
-              </w:numPr>
-              <w:rPr>
-                <w:rStyle w:val="Strong"/>
-                <w:rFonts w:cstheme="minorHAnsi"/>
-                <w:b w:val="0"/>
-              </w:rPr>
-            </w:pPr>
-          </w:p>
-        </w:tc>
-      </w:tr>
-      <w:tr>
-        <w:tc>
-          <w:tcPr>
-            <w:tcW w:w="2088" w:type="dxa"/>
-          </w:tcPr>
-          <w:p>
-            <w:pPr>
-              <w:rPr>
-                <w:rStyle w:val="Strong"/>
-                <w:rFonts w:asciiTheme="majorHAnsi" w:hAnsiTheme="majorHAnsi"/>
-              </w:rPr>
-            </w:pPr>
-            <w:r>
-              <w:rPr>
-                <w:rStyle w:val="Strong"/>
-                <w:rFonts w:asciiTheme="majorHAnsi" w:hAnsiTheme="majorHAnsi"/>
-              </w:rPr>
-              <w:t>Alternatives</w:t>
-            </w:r>
-          </w:p>
-        </w:tc>
-        <w:tc>
-          <w:tcPr>
-            <w:tcW w:w="7488" w:type="dxa"/>
-          </w:tcPr>
-          <w:p/>
-        </w:tc>
-      </w:tr>
-      <w:tr>
-        <w:tc>
-          <w:tcPr>
-            <w:tcW w:w="2088" w:type="dxa"/>
-          </w:tcPr>
-          <w:p>
-            <w:pPr>
-              <w:rPr>
-                <w:rStyle w:val="Strong"/>
-                <w:rFonts w:asciiTheme="majorHAnsi" w:hAnsiTheme="majorHAnsi"/>
-              </w:rPr>
-            </w:pPr>
-            <w:r>
-              <w:rPr>
-                <w:rStyle w:val="Strong"/>
-                <w:rFonts w:asciiTheme="majorHAnsi" w:hAnsiTheme="majorHAnsi"/>
-              </w:rPr>
-              <w:lastRenderedPageBreak/>
-              <w:t>Postconditions</w:t>
-            </w:r>
-          </w:p>
-        </w:tc>
-        <w:tc>
-          <w:tcPr>
-            <w:tcW w:w="7488" w:type="dxa"/>
-          </w:tcPr>
-          <w:p/>
-        </w:tc>
-      </w:tr>
-    </w:tbl>
-    <w:p/>
     <w:p>
       <w:pPr>
         <w:rPr>
@@ -3806,7 +3624,6 @@
       <w:color w:val="000000"/>
       <w:sz w:val="24"/>
       <w:szCs w:val="20"/>
-      <w:lang/>
     </w:rPr>
   </w:style>
   <w:style w:type="character" w:customStyle="1" w:styleId="Heading2Char">
@@ -4202,7 +4019,7 @@
 </file>
 
 <file path=customXml/itemProps1.xml><?xml version="1.0" encoding="utf-8"?>
-<ds:datastoreItem xmlns:ds="http://schemas.openxmlformats.org/officeDocument/2006/customXml" ds:itemID="{88ADF870-8DB2-4A44-AC33-1FCD0D305FF1}">
+<ds:datastoreItem xmlns:ds="http://schemas.openxmlformats.org/officeDocument/2006/customXml" ds:itemID="{FBC3D361-45E1-4DAD-BA61-250F078DA559}">
   <ds:schemaRefs>
     <ds:schemaRef ds:uri="http://schemas.openxmlformats.org/officeDocument/2006/bibliography"/>
   </ds:schemaRefs>

</xml_diff>